<commit_message>
Examples Code Updated With DLL 3.3.0
</commit_message>
<xml_diff>
--- a/Examples/Data/SourceFiles/source.docx
+++ b/Examples/Data/SourceFiles/source.docx
@@ -6,8 +6,6 @@
       <w:pPr>
         <w:pStyle w:val="Title"/>
       </w:pPr>
-      <w:bookmarkStart w:id="0" w:name="_GoBack"/>
-      <w:bookmarkEnd w:id="0"/>
       <w:r>
         <w:t xml:space="preserve">The second </w:t>
       </w:r>
@@ -110,7 +108,21 @@
             </w:r>
             <w:proofErr w:type="spellEnd"/>
             <w:r>
-              <w:t xml:space="preserve"> has been the industry's standard text ever since the 1500s, when an unknown printer took a galley of type and scrambled it to make a type specimen book. It has survived not only five centuries, but also the leap into electronic </w:t>
+              <w:t xml:space="preserve"> has </w:t>
+            </w:r>
+            <w:r>
+              <w:rPr>
+                <w:b/>
+              </w:rPr>
+              <w:t>been the industry's</w:t>
+            </w:r>
+            <w:r>
+              <w:t xml:space="preserve"> standard text ever since the 1500s, when an unknown printer took a galley of type and scrambled it to make a type specimen book. It has survived not only five centuries, but als</w:t>
+            </w:r>
+            <w:bookmarkStart w:id="0" w:name="_GoBack"/>
+            <w:bookmarkEnd w:id="0"/>
+            <w:r>
+              <w:t xml:space="preserve">o the leap into electronic </w:t>
             </w:r>
             <w:proofErr w:type="spellStart"/>
             <w:r>

</xml_diff>

<commit_message>
Examples and Showcase updated with Release 16.10.0
</commit_message>
<xml_diff>
--- a/Examples/Data/SourceFiles/source.docx
+++ b/Examples/Data/SourceFiles/source.docx
@@ -117,12 +117,7 @@
               <w:t>been the industry's</w:t>
             </w:r>
             <w:r>
-              <w:t xml:space="preserve"> standard text ever since the 1500s, when an unknown printer took a galley of type and scrambled it to make a type specimen book. It has survived not only five centuries, but als</w:t>
-            </w:r>
-            <w:bookmarkStart w:id="0" w:name="_GoBack"/>
-            <w:bookmarkEnd w:id="0"/>
-            <w:r>
-              <w:t xml:space="preserve">o the leap into electronic </w:t>
+              <w:t xml:space="preserve"> standard text ever since the 1500s, when an unknown printer took a galley of type and scrambled it to make a type specimen book. It has survived not only five centuries, but also the leap into electronic </w:t>
             </w:r>
             <w:proofErr w:type="spellStart"/>
             <w:r>
@@ -1499,7 +1494,7 @@
                           <pic:cNvPicPr/>
                         </pic:nvPicPr>
                         <pic:blipFill>
-                          <a:blip r:embed="rId6" cstate="print">
+                          <a:blip r:embed="rId8" cstate="print">
                             <a:extLst>
                               <a:ext uri="{28A0092B-C50C-407E-A947-70E740481C1C}">
                                 <a14:useLocalDpi xmlns:a14="http://schemas.microsoft.com/office/drawing/2010/main" val="0"/>
@@ -1930,7 +1925,68 @@
         <w:t>text</w:t>
       </w:r>
     </w:p>
+    <w:p>
+      <w:pPr>
+        <w:shd w:val="clear" w:color="auto" w:fill="FFFFFF"/>
+        <w:spacing w:before="100" w:beforeAutospacing="1" w:after="100" w:afterAutospacing="1" w:line="240" w:lineRule="auto"/>
+        <w:jc w:val="center"/>
+      </w:pPr>
+      <w:bookmarkStart w:id="0" w:name="_GoBack"/>
+      <w:r>
+        <w:rPr>
+          <w:noProof/>
+        </w:rPr>
+        <w:drawing>
+          <wp:inline distT="0" distB="0" distL="0" distR="0">
+            <wp:extent cx="3212327" cy="1509519"/>
+            <wp:effectExtent l="0" t="0" r="7620" b="0"/>
+            <wp:docPr id="2" name="Picture 2"/>
+            <wp:cNvGraphicFramePr>
+              <a:graphicFrameLocks xmlns:a="http://schemas.openxmlformats.org/drawingml/2006/main" noChangeAspect="1"/>
+            </wp:cNvGraphicFramePr>
+            <a:graphic xmlns:a="http://schemas.openxmlformats.org/drawingml/2006/main">
+              <a:graphicData uri="http://schemas.openxmlformats.org/drawingml/2006/picture">
+                <pic:pic xmlns:pic="http://schemas.openxmlformats.org/drawingml/2006/picture">
+                  <pic:nvPicPr>
+                    <pic:cNvPr id="0" name="GroupDocs.Comparison.png"/>
+                    <pic:cNvPicPr/>
+                  </pic:nvPicPr>
+                  <pic:blipFill>
+                    <a:blip r:embed="rId9">
+                      <a:extLst>
+                        <a:ext uri="{28A0092B-C50C-407E-A947-70E740481C1C}">
+                          <a14:useLocalDpi xmlns:a14="http://schemas.microsoft.com/office/drawing/2010/main" val="0"/>
+                        </a:ext>
+                      </a:extLst>
+                    </a:blip>
+                    <a:stretch>
+                      <a:fillRect/>
+                    </a:stretch>
+                  </pic:blipFill>
+                  <pic:spPr>
+                    <a:xfrm>
+                      <a:off x="0" y="0"/>
+                      <a:ext cx="3217704" cy="1512046"/>
+                    </a:xfrm>
+                    <a:prstGeom prst="rect">
+                      <a:avLst/>
+                    </a:prstGeom>
+                  </pic:spPr>
+                </pic:pic>
+              </a:graphicData>
+            </a:graphic>
+          </wp:inline>
+        </w:drawing>
+      </w:r>
+      <w:bookmarkEnd w:id="0"/>
+    </w:p>
     <w:sectPr>
+      <w:headerReference w:type="even" r:id="rId10"/>
+      <w:headerReference w:type="default" r:id="rId11"/>
+      <w:footerReference w:type="even" r:id="rId12"/>
+      <w:footerReference w:type="default" r:id="rId13"/>
+      <w:headerReference w:type="first" r:id="rId14"/>
+      <w:footerReference w:type="first" r:id="rId15"/>
       <w:pgSz w:w="12240" w:h="15840"/>
       <w:pgMar w:top="1134" w:right="850" w:bottom="1134" w:left="1701" w:header="720" w:footer="720" w:gutter="0"/>
       <w:cols w:space="720"/>
@@ -1938,6 +1994,164 @@
     </w:sectPr>
   </w:body>
 </w:document>
+</file>
+
+<file path=word/endnotes.xml><?xml version="1.0" encoding="utf-8"?>
+<w:endnotes xmlns:wpc="http://schemas.microsoft.com/office/word/2010/wordprocessingCanvas" xmlns:mc="http://schemas.openxmlformats.org/markup-compatibility/2006" xmlns:o="urn:schemas-microsoft-com:office:office" xmlns:r="http://schemas.openxmlformats.org/officeDocument/2006/relationships" xmlns:m="http://schemas.openxmlformats.org/officeDocument/2006/math" xmlns:v="urn:schemas-microsoft-com:vml" xmlns:wp14="http://schemas.microsoft.com/office/word/2010/wordprocessingDrawing" xmlns:wp="http://schemas.openxmlformats.org/drawingml/2006/wordprocessingDrawing" xmlns:w10="urn:schemas-microsoft-com:office:word" xmlns:w="http://schemas.openxmlformats.org/wordprocessingml/2006/main" xmlns:w14="http://schemas.microsoft.com/office/word/2010/wordml" xmlns:wpg="http://schemas.microsoft.com/office/word/2010/wordprocessingGroup" xmlns:wpi="http://schemas.microsoft.com/office/word/2010/wordprocessingInk" xmlns:wne="http://schemas.microsoft.com/office/word/2006/wordml" xmlns:wps="http://schemas.microsoft.com/office/word/2010/wordprocessingShape" mc:Ignorable="w14 wp14">
+  <w:endnote w:type="separator" w:id="-1">
+    <w:p>
+      <w:pPr>
+        <w:spacing w:after="0" w:line="240" w:lineRule="auto"/>
+      </w:pPr>
+      <w:r>
+        <w:separator/>
+      </w:r>
+    </w:p>
+  </w:endnote>
+  <w:endnote w:type="continuationSeparator" w:id="0">
+    <w:p>
+      <w:pPr>
+        <w:spacing w:after="0" w:line="240" w:lineRule="auto"/>
+      </w:pPr>
+      <w:r>
+        <w:continuationSeparator/>
+      </w:r>
+    </w:p>
+  </w:endnote>
+</w:endnotes>
+</file>
+
+<file path=word/footer1.xml><?xml version="1.0" encoding="utf-8"?>
+<w:ftr xmlns:wpc="http://schemas.microsoft.com/office/word/2010/wordprocessingCanvas" xmlns:mc="http://schemas.openxmlformats.org/markup-compatibility/2006" xmlns:o="urn:schemas-microsoft-com:office:office" xmlns:r="http://schemas.openxmlformats.org/officeDocument/2006/relationships" xmlns:m="http://schemas.openxmlformats.org/officeDocument/2006/math" xmlns:v="urn:schemas-microsoft-com:vml" xmlns:wp14="http://schemas.microsoft.com/office/word/2010/wordprocessingDrawing" xmlns:wp="http://schemas.openxmlformats.org/drawingml/2006/wordprocessingDrawing" xmlns:w10="urn:schemas-microsoft-com:office:word" xmlns:w="http://schemas.openxmlformats.org/wordprocessingml/2006/main" xmlns:w14="http://schemas.microsoft.com/office/word/2010/wordml" xmlns:wpg="http://schemas.microsoft.com/office/word/2010/wordprocessingGroup" xmlns:wpi="http://schemas.microsoft.com/office/word/2010/wordprocessingInk" xmlns:wne="http://schemas.microsoft.com/office/word/2006/wordml" xmlns:wps="http://schemas.microsoft.com/office/word/2010/wordprocessingShape" mc:Ignorable="w14 wp14">
+  <w:p>
+    <w:pPr>
+      <w:pStyle w:val="Footer"/>
+    </w:pPr>
+  </w:p>
+</w:ftr>
+</file>
+
+<file path=word/footer2.xml><?xml version="1.0" encoding="utf-8"?>
+<w:ftr xmlns:wpc="http://schemas.microsoft.com/office/word/2010/wordprocessingCanvas" xmlns:mc="http://schemas.openxmlformats.org/markup-compatibility/2006" xmlns:o="urn:schemas-microsoft-com:office:office" xmlns:r="http://schemas.openxmlformats.org/officeDocument/2006/relationships" xmlns:m="http://schemas.openxmlformats.org/officeDocument/2006/math" xmlns:v="urn:schemas-microsoft-com:vml" xmlns:wp14="http://schemas.microsoft.com/office/word/2010/wordprocessingDrawing" xmlns:wp="http://schemas.openxmlformats.org/drawingml/2006/wordprocessingDrawing" xmlns:w10="urn:schemas-microsoft-com:office:word" xmlns:w="http://schemas.openxmlformats.org/wordprocessingml/2006/main" xmlns:w14="http://schemas.microsoft.com/office/word/2010/wordml" xmlns:wpg="http://schemas.microsoft.com/office/word/2010/wordprocessingGroup" xmlns:wpi="http://schemas.microsoft.com/office/word/2010/wordprocessingInk" xmlns:wne="http://schemas.microsoft.com/office/word/2006/wordml" xmlns:wps="http://schemas.microsoft.com/office/word/2010/wordprocessingShape" mc:Ignorable="w14 wp14">
+  <w:p>
+    <w:pPr>
+      <w:pStyle w:val="Footer"/>
+    </w:pPr>
+  </w:p>
+</w:ftr>
+</file>
+
+<file path=word/footer3.xml><?xml version="1.0" encoding="utf-8"?>
+<w:ftr xmlns:wpc="http://schemas.microsoft.com/office/word/2010/wordprocessingCanvas" xmlns:mc="http://schemas.openxmlformats.org/markup-compatibility/2006" xmlns:o="urn:schemas-microsoft-com:office:office" xmlns:r="http://schemas.openxmlformats.org/officeDocument/2006/relationships" xmlns:m="http://schemas.openxmlformats.org/officeDocument/2006/math" xmlns:v="urn:schemas-microsoft-com:vml" xmlns:wp14="http://schemas.microsoft.com/office/word/2010/wordprocessingDrawing" xmlns:wp="http://schemas.openxmlformats.org/drawingml/2006/wordprocessingDrawing" xmlns:w10="urn:schemas-microsoft-com:office:word" xmlns:w="http://schemas.openxmlformats.org/wordprocessingml/2006/main" xmlns:w14="http://schemas.microsoft.com/office/word/2010/wordml" xmlns:wpg="http://schemas.microsoft.com/office/word/2010/wordprocessingGroup" xmlns:wpi="http://schemas.microsoft.com/office/word/2010/wordprocessingInk" xmlns:wne="http://schemas.microsoft.com/office/word/2006/wordml" xmlns:wps="http://schemas.microsoft.com/office/word/2010/wordprocessingShape" mc:Ignorable="w14 wp14">
+  <w:p>
+    <w:pPr>
+      <w:pStyle w:val="Footer"/>
+    </w:pPr>
+  </w:p>
+</w:ftr>
+</file>
+
+<file path=word/footnotes.xml><?xml version="1.0" encoding="utf-8"?>
+<w:footnotes xmlns:wpc="http://schemas.microsoft.com/office/word/2010/wordprocessingCanvas" xmlns:mc="http://schemas.openxmlformats.org/markup-compatibility/2006" xmlns:o="urn:schemas-microsoft-com:office:office" xmlns:r="http://schemas.openxmlformats.org/officeDocument/2006/relationships" xmlns:m="http://schemas.openxmlformats.org/officeDocument/2006/math" xmlns:v="urn:schemas-microsoft-com:vml" xmlns:wp14="http://schemas.microsoft.com/office/word/2010/wordprocessingDrawing" xmlns:wp="http://schemas.openxmlformats.org/drawingml/2006/wordprocessingDrawing" xmlns:w10="urn:schemas-microsoft-com:office:word" xmlns:w="http://schemas.openxmlformats.org/wordprocessingml/2006/main" xmlns:w14="http://schemas.microsoft.com/office/word/2010/wordml" xmlns:wpg="http://schemas.microsoft.com/office/word/2010/wordprocessingGroup" xmlns:wpi="http://schemas.microsoft.com/office/word/2010/wordprocessingInk" xmlns:wne="http://schemas.microsoft.com/office/word/2006/wordml" xmlns:wps="http://schemas.microsoft.com/office/word/2010/wordprocessingShape" mc:Ignorable="w14 wp14">
+  <w:footnote w:type="separator" w:id="-1">
+    <w:p>
+      <w:pPr>
+        <w:spacing w:after="0" w:line="240" w:lineRule="auto"/>
+      </w:pPr>
+      <w:r>
+        <w:separator/>
+      </w:r>
+    </w:p>
+  </w:footnote>
+  <w:footnote w:type="continuationSeparator" w:id="0">
+    <w:p>
+      <w:pPr>
+        <w:spacing w:after="0" w:line="240" w:lineRule="auto"/>
+      </w:pPr>
+      <w:r>
+        <w:continuationSeparator/>
+      </w:r>
+    </w:p>
+  </w:footnote>
+</w:footnotes>
+</file>
+
+<file path=word/header1.xml><?xml version="1.0" encoding="utf-8"?>
+<w:hdr xmlns:wpc="http://schemas.microsoft.com/office/word/2010/wordprocessingCanvas" xmlns:mc="http://schemas.openxmlformats.org/markup-compatibility/2006" xmlns:o="urn:schemas-microsoft-com:office:office" xmlns:r="http://schemas.openxmlformats.org/officeDocument/2006/relationships" xmlns:m="http://schemas.openxmlformats.org/officeDocument/2006/math" xmlns:v="urn:schemas-microsoft-com:vml" xmlns:wp14="http://schemas.microsoft.com/office/word/2010/wordprocessingDrawing" xmlns:wp="http://schemas.openxmlformats.org/drawingml/2006/wordprocessingDrawing" xmlns:w10="urn:schemas-microsoft-com:office:word" xmlns:w="http://schemas.openxmlformats.org/wordprocessingml/2006/main" xmlns:w14="http://schemas.microsoft.com/office/word/2010/wordml" xmlns:wpg="http://schemas.microsoft.com/office/word/2010/wordprocessingGroup" xmlns:wpi="http://schemas.microsoft.com/office/word/2010/wordprocessingInk" xmlns:wne="http://schemas.microsoft.com/office/word/2006/wordml" xmlns:wps="http://schemas.microsoft.com/office/word/2010/wordprocessingShape" mc:Ignorable="w14 wp14">
+  <w:p>
+    <w:pPr>
+      <w:pStyle w:val="Header"/>
+    </w:pPr>
+  </w:p>
+</w:hdr>
+</file>
+
+<file path=word/header2.xml><?xml version="1.0" encoding="utf-8"?>
+<w:hdr xmlns:wpc="http://schemas.microsoft.com/office/word/2010/wordprocessingCanvas" xmlns:mc="http://schemas.openxmlformats.org/markup-compatibility/2006" xmlns:o="urn:schemas-microsoft-com:office:office" xmlns:r="http://schemas.openxmlformats.org/officeDocument/2006/relationships" xmlns:m="http://schemas.openxmlformats.org/officeDocument/2006/math" xmlns:v="urn:schemas-microsoft-com:vml" xmlns:wp14="http://schemas.microsoft.com/office/word/2010/wordprocessingDrawing" xmlns:wp="http://schemas.openxmlformats.org/drawingml/2006/wordprocessingDrawing" xmlns:w10="urn:schemas-microsoft-com:office:word" xmlns:w="http://schemas.openxmlformats.org/wordprocessingml/2006/main" xmlns:w14="http://schemas.microsoft.com/office/word/2010/wordml" xmlns:wpg="http://schemas.microsoft.com/office/word/2010/wordprocessingGroup" xmlns:wpi="http://schemas.microsoft.com/office/word/2010/wordprocessingInk" xmlns:wne="http://schemas.microsoft.com/office/word/2006/wordml" xmlns:wps="http://schemas.microsoft.com/office/word/2010/wordprocessingShape" mc:Ignorable="w14 wp14">
+  <w:sdt>
+    <w:sdtPr>
+      <w:id w:val="-1204086870"/>
+      <w:docPartObj>
+        <w:docPartGallery w:val="Watermarks"/>
+        <w:docPartUnique/>
+      </w:docPartObj>
+    </w:sdtPr>
+    <w:sdtContent>
+      <w:p>
+        <w:pPr>
+          <w:pStyle w:val="Header"/>
+        </w:pPr>
+        <w:r>
+          <w:rPr>
+            <w:noProof/>
+            <w:lang w:eastAsia="zh-TW"/>
+          </w:rPr>
+          <w:pict>
+            <v:shapetype id="_x0000_t136" coordsize="21600,21600" o:spt="136" adj="10800" path="m@7,l@8,m@5,21600l@6,21600e">
+              <v:formulas>
+                <v:f eqn="sum #0 0 10800"/>
+                <v:f eqn="prod #0 2 1"/>
+                <v:f eqn="sum 21600 0 @1"/>
+                <v:f eqn="sum 0 0 @2"/>
+                <v:f eqn="sum 21600 0 @3"/>
+                <v:f eqn="if @0 @3 0"/>
+                <v:f eqn="if @0 21600 @1"/>
+                <v:f eqn="if @0 0 @2"/>
+                <v:f eqn="if @0 @4 21600"/>
+                <v:f eqn="mid @5 @6"/>
+                <v:f eqn="mid @8 @5"/>
+                <v:f eqn="mid @7 @8"/>
+                <v:f eqn="mid @6 @7"/>
+                <v:f eqn="sum @6 0 @5"/>
+              </v:formulas>
+              <v:path textpathok="t" o:connecttype="custom" o:connectlocs="@9,0;@10,10800;@11,21600;@12,10800" o:connectangles="270,180,90,0"/>
+              <v:textpath on="t" fitshape="t"/>
+              <v:handles>
+                <v:h position="#0,bottomRight" xrange="6629,14971"/>
+              </v:handles>
+              <o:lock v:ext="edit" text="t" shapetype="t"/>
+            </v:shapetype>
+            <v:shape id="PowerPlusWaterMarkObject357476642" o:spid="_x0000_s2049" type="#_x0000_t136" style="position:absolute;margin-left:0;margin-top:0;width:527.85pt;height:131.95pt;rotation:315;z-index:-251657216;mso-position-horizontal:center;mso-position-horizontal-relative:margin;mso-position-vertical:center;mso-position-vertical-relative:margin" o:allowincell="f" fillcolor="silver" stroked="f">
+              <v:fill opacity=".5"/>
+              <v:textpath style="font-family:&quot;Calibri&quot;;font-size:1pt" string="CONFIDENTIAL"/>
+              <w10:wrap anchorx="margin" anchory="margin"/>
+            </v:shape>
+          </w:pict>
+        </w:r>
+      </w:p>
+    </w:sdtContent>
+  </w:sdt>
+</w:hdr>
+</file>
+
+<file path=word/header3.xml><?xml version="1.0" encoding="utf-8"?>
+<w:hdr xmlns:wpc="http://schemas.microsoft.com/office/word/2010/wordprocessingCanvas" xmlns:mc="http://schemas.openxmlformats.org/markup-compatibility/2006" xmlns:o="urn:schemas-microsoft-com:office:office" xmlns:r="http://schemas.openxmlformats.org/officeDocument/2006/relationships" xmlns:m="http://schemas.openxmlformats.org/officeDocument/2006/math" xmlns:v="urn:schemas-microsoft-com:vml" xmlns:wp14="http://schemas.microsoft.com/office/word/2010/wordprocessingDrawing" xmlns:wp="http://schemas.openxmlformats.org/drawingml/2006/wordprocessingDrawing" xmlns:w10="urn:schemas-microsoft-com:office:word" xmlns:w="http://schemas.openxmlformats.org/wordprocessingml/2006/main" xmlns:w14="http://schemas.microsoft.com/office/word/2010/wordml" xmlns:wpg="http://schemas.microsoft.com/office/word/2010/wordprocessingGroup" xmlns:wpi="http://schemas.microsoft.com/office/word/2010/wordprocessingInk" xmlns:wne="http://schemas.microsoft.com/office/word/2006/wordml" xmlns:wps="http://schemas.microsoft.com/office/word/2010/wordprocessingShape" mc:Ignorable="w14 wp14">
+  <w:p>
+    <w:pPr>
+      <w:pStyle w:val="Header"/>
+    </w:pPr>
+  </w:p>
+</w:hdr>
 </file>
 
 <file path=word/numbering.xml><?xml version="1.0" encoding="utf-8"?>
@@ -2894,6 +3108,56 @@
       <w:szCs w:val="16"/>
     </w:rPr>
   </w:style>
+  <w:style w:type="paragraph" w:styleId="Header">
+    <w:name w:val="header"/>
+    <w:basedOn w:val="Normal"/>
+    <w:link w:val="HeaderChar"/>
+    <w:uiPriority w:val="99"/>
+    <w:unhideWhenUsed/>
+    <w:rsid w:val="00AD4011"/>
+    <w:pPr>
+      <w:tabs>
+        <w:tab w:val="center" w:pos="4680"/>
+        <w:tab w:val="right" w:pos="9360"/>
+      </w:tabs>
+      <w:spacing w:after="0" w:line="240" w:lineRule="auto"/>
+    </w:pPr>
+  </w:style>
+  <w:style w:type="character" w:customStyle="1" w:styleId="HeaderChar">
+    <w:name w:val="Header Char"/>
+    <w:basedOn w:val="DefaultParagraphFont"/>
+    <w:link w:val="Header"/>
+    <w:uiPriority w:val="99"/>
+    <w:rsid w:val="00AD4011"/>
+    <w:rPr>
+      <w:rFonts w:ascii="Calibri" w:eastAsia="Calibri" w:hAnsi="Calibri" w:cs="Times New Roman"/>
+    </w:rPr>
+  </w:style>
+  <w:style w:type="paragraph" w:styleId="Footer">
+    <w:name w:val="footer"/>
+    <w:basedOn w:val="Normal"/>
+    <w:link w:val="FooterChar"/>
+    <w:uiPriority w:val="99"/>
+    <w:unhideWhenUsed/>
+    <w:rsid w:val="00AD4011"/>
+    <w:pPr>
+      <w:tabs>
+        <w:tab w:val="center" w:pos="4680"/>
+        <w:tab w:val="right" w:pos="9360"/>
+      </w:tabs>
+      <w:spacing w:after="0" w:line="240" w:lineRule="auto"/>
+    </w:pPr>
+  </w:style>
+  <w:style w:type="character" w:customStyle="1" w:styleId="FooterChar">
+    <w:name w:val="Footer Char"/>
+    <w:basedOn w:val="DefaultParagraphFont"/>
+    <w:link w:val="Footer"/>
+    <w:uiPriority w:val="99"/>
+    <w:rsid w:val="00AD4011"/>
+    <w:rPr>
+      <w:rFonts w:ascii="Calibri" w:eastAsia="Calibri" w:hAnsi="Calibri" w:cs="Times New Roman"/>
+    </w:rPr>
+  </w:style>
 </w:styles>
 </file>
 
@@ -3318,6 +3582,56 @@
       <w:rFonts w:ascii="Tahoma" w:eastAsia="Calibri" w:hAnsi="Tahoma" w:cs="Tahoma"/>
       <w:sz w:val="16"/>
       <w:szCs w:val="16"/>
+    </w:rPr>
+  </w:style>
+  <w:style w:type="paragraph" w:styleId="Header">
+    <w:name w:val="header"/>
+    <w:basedOn w:val="Normal"/>
+    <w:link w:val="HeaderChar"/>
+    <w:uiPriority w:val="99"/>
+    <w:unhideWhenUsed/>
+    <w:rsid w:val="00AD4011"/>
+    <w:pPr>
+      <w:tabs>
+        <w:tab w:val="center" w:pos="4680"/>
+        <w:tab w:val="right" w:pos="9360"/>
+      </w:tabs>
+      <w:spacing w:after="0" w:line="240" w:lineRule="auto"/>
+    </w:pPr>
+  </w:style>
+  <w:style w:type="character" w:customStyle="1" w:styleId="HeaderChar">
+    <w:name w:val="Header Char"/>
+    <w:basedOn w:val="DefaultParagraphFont"/>
+    <w:link w:val="Header"/>
+    <w:uiPriority w:val="99"/>
+    <w:rsid w:val="00AD4011"/>
+    <w:rPr>
+      <w:rFonts w:ascii="Calibri" w:eastAsia="Calibri" w:hAnsi="Calibri" w:cs="Times New Roman"/>
+    </w:rPr>
+  </w:style>
+  <w:style w:type="paragraph" w:styleId="Footer">
+    <w:name w:val="footer"/>
+    <w:basedOn w:val="Normal"/>
+    <w:link w:val="FooterChar"/>
+    <w:uiPriority w:val="99"/>
+    <w:unhideWhenUsed/>
+    <w:rsid w:val="00AD4011"/>
+    <w:pPr>
+      <w:tabs>
+        <w:tab w:val="center" w:pos="4680"/>
+        <w:tab w:val="right" w:pos="9360"/>
+      </w:tabs>
+      <w:spacing w:after="0" w:line="240" w:lineRule="auto"/>
+    </w:pPr>
+  </w:style>
+  <w:style w:type="character" w:customStyle="1" w:styleId="FooterChar">
+    <w:name w:val="Footer Char"/>
+    <w:basedOn w:val="DefaultParagraphFont"/>
+    <w:link w:val="Footer"/>
+    <w:uiPriority w:val="99"/>
+    <w:rsid w:val="00AD4011"/>
+    <w:rPr>
+      <w:rFonts w:ascii="Calibri" w:eastAsia="Calibri" w:hAnsi="Calibri" w:cs="Times New Roman"/>
     </w:rPr>
   </w:style>
 </w:styles>

</xml_diff>